<commit_message>
signals reports in work
</commit_message>
<xml_diff>
--- a/mk/lab5/62_ЛР5_Астахов_Вариханов.docx
+++ b/mk/lab5/62_ЛР5_Астахов_Вариханов.docx
@@ -4686,23 +4686,6 @@
         </w:rPr>
       </w:r>
       <w:r/>
-      <w:r>
-        <w:rPr>
-          <w:rFonts w:ascii="Times New Roman" w:hAnsi="Times New Roman" w:cs="Times New Roman" w:eastAsia="Times New Roman"/>
-          <w:b w:val="0"/>
-          <w:sz w:val="24"/>
-          <w:highlight w:val="none"/>
-        </w:rPr>
-      </w:r>
-      <w:r>
-        <w:rPr>
-          <w:rFonts w:ascii="Times New Roman" w:hAnsi="Times New Roman" w:cs="Times New Roman" w:eastAsia="Times New Roman"/>
-          <w:b w:val="0"/>
-          <w:sz w:val="24"/>
-          <w:highlight w:val="none"/>
-        </w:rPr>
-      </w:r>
-      <w:r/>
     </w:p>
     <w:p>
       <w:pPr>
@@ -4799,14 +4782,6 @@
           <w:highlight w:val="none"/>
         </w:rPr>
       </w:r>
-      <w:r>
-        <w:rPr>
-          <w:rFonts w:ascii="Times New Roman" w:hAnsi="Times New Roman" w:cs="Times New Roman" w:eastAsia="Times New Roman"/>
-          <w:b w:val="0"/>
-          <w:sz w:val="24"/>
-          <w:highlight w:val="none"/>
-        </w:rPr>
-      </w:r>
       <w:r/>
     </w:p>
     <w:p>
@@ -4838,16 +4813,7 @@
           <w:sz w:val="24"/>
           <w:highlight w:val="none"/>
         </w:rPr>
-        <w:t xml:space="preserve"> (установка PB5=0)</w:t>
-      </w:r>
-      <w:r/>
-      <w:r>
-        <w:rPr>
-          <w:rFonts w:ascii="Times New Roman" w:hAnsi="Times New Roman" w:cs="Times New Roman" w:eastAsia="Times New Roman"/>
-          <w:b w:val="0"/>
-          <w:sz w:val="24"/>
-          <w:highlight w:val="none"/>
-        </w:rPr>
+        <w:t xml:space="preserve"> (установка PB5=1)</w:t>
       </w:r>
       <w:r>
         <w:rPr>
@@ -4954,22 +4920,6 @@
           <w:highlight w:val="none"/>
         </w:rPr>
       </w:r>
-      <w:r>
-        <w:rPr>
-          <w:rFonts w:ascii="Times New Roman" w:hAnsi="Times New Roman" w:cs="Times New Roman" w:eastAsia="Times New Roman"/>
-          <w:b w:val="0"/>
-          <w:sz w:val="24"/>
-          <w:highlight w:val="none"/>
-        </w:rPr>
-      </w:r>
-      <w:r>
-        <w:rPr>
-          <w:rFonts w:ascii="Times New Roman" w:hAnsi="Times New Roman" w:cs="Times New Roman" w:eastAsia="Times New Roman"/>
-          <w:b w:val="0"/>
-          <w:sz w:val="24"/>
-          <w:highlight w:val="none"/>
-        </w:rPr>
-      </w:r>
       <w:r/>
     </w:p>
     <w:p>
@@ -5010,24 +4960,7 @@
           <w:sz w:val="24"/>
           <w:highlight w:val="none"/>
         </w:rPr>
-        <w:t xml:space="preserve">(установка PB5=0)</w:t>
-      </w:r>
-      <w:r>
-        <w:rPr>
-          <w:rFonts w:ascii="Times New Roman" w:hAnsi="Times New Roman" w:cs="Times New Roman" w:eastAsia="Times New Roman"/>
-          <w:b w:val="0"/>
-          <w:sz w:val="24"/>
-          <w:highlight w:val="none"/>
-        </w:rPr>
-      </w:r>
-      <w:r/>
-      <w:r>
-        <w:rPr>
-          <w:rFonts w:ascii="Times New Roman" w:hAnsi="Times New Roman" w:cs="Times New Roman" w:eastAsia="Times New Roman"/>
-          <w:b w:val="0"/>
-          <w:sz w:val="24"/>
-          <w:highlight w:val="none"/>
-        </w:rPr>
+        <w:t xml:space="preserve">(установка PB5=1)</w:t>
       </w:r>
       <w:r>
         <w:rPr>
@@ -5134,14 +5067,7 @@
           <w:highlight w:val="none"/>
         </w:rPr>
       </w:r>
-      <w:r>
-        <w:rPr>
-          <w:rFonts w:ascii="Times New Roman" w:hAnsi="Times New Roman" w:cs="Times New Roman" w:eastAsia="Times New Roman"/>
-          <w:b w:val="0"/>
-          <w:sz w:val="24"/>
-          <w:highlight w:val="none"/>
-        </w:rPr>
-      </w:r>
+      <w:r/>
     </w:p>
     <w:p>
       <w:pPr>
@@ -5190,24 +5116,7 @@
           <w:sz w:val="24"/>
           <w:highlight w:val="none"/>
         </w:rPr>
-        <w:t xml:space="preserve">(PB5 все еще 0)</w:t>
-      </w:r>
-      <w:r>
-        <w:rPr>
-          <w:rFonts w:ascii="Times New Roman" w:hAnsi="Times New Roman" w:cs="Times New Roman" w:eastAsia="Times New Roman"/>
-          <w:b w:val="0"/>
-          <w:sz w:val="24"/>
-          <w:highlight w:val="none"/>
-        </w:rPr>
-      </w:r>
-      <w:r/>
-      <w:r>
-        <w:rPr>
-          <w:rFonts w:ascii="Times New Roman" w:hAnsi="Times New Roman" w:cs="Times New Roman" w:eastAsia="Times New Roman"/>
-          <w:b w:val="0"/>
-          <w:sz w:val="24"/>
-          <w:highlight w:val="none"/>
-        </w:rPr>
+        <w:t xml:space="preserve">(PB5=0)</w:t>
       </w:r>
       <w:r>
         <w:rPr>
@@ -5314,14 +5223,7 @@
           <w:highlight w:val="none"/>
         </w:rPr>
       </w:r>
-      <w:r>
-        <w:rPr>
-          <w:rFonts w:ascii="Times New Roman" w:hAnsi="Times New Roman" w:cs="Times New Roman" w:eastAsia="Times New Roman"/>
-          <w:b w:val="0"/>
-          <w:sz w:val="24"/>
-          <w:highlight w:val="none"/>
-        </w:rPr>
-      </w:r>
+      <w:r/>
     </w:p>
     <w:p>
       <w:pPr>
@@ -5370,7 +5272,7 @@
           <w:sz w:val="24"/>
           <w:highlight w:val="none"/>
         </w:rPr>
-        <w:t xml:space="preserve">(PB5 все еще 0)</w:t>
+        <w:t xml:space="preserve">(PB5=0)</w:t>
       </w:r>
       <w:r>
         <w:rPr>
@@ -5616,7 +5518,7 @@
     </w:p>
     <w:p>
       <w:pPr>
-        <w:shd w:val="nil"/>
+        <w:shd w:val="nil" w:color="auto"/>
         <w:rPr>
           <w:rFonts w:ascii="Times New Roman" w:hAnsi="Times New Roman" w:cs="Times New Roman" w:eastAsia="Times New Roman"/>
           <w:b/>
@@ -5644,6 +5546,7 @@
           <w:highlight w:val="none"/>
         </w:rPr>
       </w:r>
+      <w:r/>
     </w:p>
     <w:p>
       <w:pPr>
@@ -6158,7 +6061,7 @@
     </w:p>
     <w:p>
       <w:pPr>
-        <w:shd w:val="nil"/>
+        <w:shd w:val="nil" w:color="auto"/>
         <w:rPr>
           <w:rFonts w:ascii="Times New Roman" w:hAnsi="Times New Roman" w:cs="Times New Roman" w:eastAsia="Times New Roman"/>
           <w:b w:val="0"/>
@@ -6186,6 +6089,7 @@
           <w:highlight w:val="none"/>
         </w:rPr>
       </w:r>
+      <w:r/>
     </w:p>
     <w:p>
       <w:pPr>

</xml_diff>